<commit_message>
Final paper draft 2: please review and add link to our website.
</commit_message>
<xml_diff>
--- a/209_FinalPaper.docx
+++ b/209_FinalPaper.docx
@@ -54,7 +54,19 @@
         <w:rPr>
           <w:rFonts w:ascii="Arial" w:hAnsi="Arial"/>
         </w:rPr>
-        <w:t>Electoral College: What Does Your Vote Actually Mean?</w:t>
+        <w:t xml:space="preserve">Electoral College: </w:t>
+      </w:r>
+      <w:r>
+        <w:rPr>
+          <w:rFonts w:ascii="Arial" w:hAnsi="Arial"/>
+        </w:rPr>
+        <w:t>Does Your Vote Count</w:t>
+      </w:r>
+      <w:r>
+        <w:rPr>
+          <w:rFonts w:ascii="Arial" w:hAnsi="Arial"/>
+        </w:rPr>
+        <w:t>?</w:t>
       </w:r>
     </w:p>
     <w:p>
@@ -211,7 +223,7 @@
           <w:insideH w:val="single" w:sz="4" w:space="0" w:color="A6A6A6" w:themeColor="background1" w:themeShade="A6"/>
           <w:insideV w:val="single" w:sz="4" w:space="0" w:color="A6A6A6" w:themeColor="background1" w:themeShade="A6"/>
         </w:tblBorders>
-        <w:tblLook w:val="00BF" w:firstRow="1" w:lastRow="0" w:firstColumn="1" w:lastColumn="0" w:noHBand="0" w:noVBand="0"/>
+        <w:tblLook w:val="00A0" w:firstRow="1" w:lastRow="0" w:firstColumn="1" w:lastColumn="0" w:noHBand="0" w:noVBand="0"/>
       </w:tblPr>
       <w:tblGrid>
         <w:gridCol w:w="2538"/>
@@ -368,7 +380,7 @@
               <w:rPr>
                 <w:rFonts w:ascii="Arial" w:hAnsi="Arial"/>
               </w:rPr>
-              <w:t>Background Research</w:t>
+              <w:t>Data Cleaning</w:t>
             </w:r>
           </w:p>
         </w:tc>
@@ -389,6 +401,12 @@
                 <w:rFonts w:ascii="Arial" w:hAnsi="Arial"/>
               </w:rPr>
             </w:pPr>
+            <w:r>
+              <w:rPr>
+                <w:rFonts w:ascii="Arial" w:hAnsi="Arial"/>
+              </w:rPr>
+              <w:t>50%</w:t>
+            </w:r>
           </w:p>
         </w:tc>
         <w:tc>
@@ -408,6 +426,12 @@
                 <w:rFonts w:ascii="Arial" w:hAnsi="Arial"/>
               </w:rPr>
             </w:pPr>
+            <w:r>
+              <w:rPr>
+                <w:rFonts w:ascii="Arial" w:hAnsi="Arial"/>
+              </w:rPr>
+              <w:t>0%</w:t>
+            </w:r>
           </w:p>
         </w:tc>
         <w:tc>
@@ -427,6 +451,12 @@
                 <w:rFonts w:ascii="Arial" w:hAnsi="Arial"/>
               </w:rPr>
             </w:pPr>
+            <w:r>
+              <w:rPr>
+                <w:rFonts w:ascii="Arial" w:hAnsi="Arial"/>
+              </w:rPr>
+              <w:t>50%</w:t>
+            </w:r>
           </w:p>
         </w:tc>
       </w:tr>
@@ -456,7 +486,7 @@
               <w:rPr>
                 <w:rFonts w:ascii="Arial" w:hAnsi="Arial"/>
               </w:rPr>
-              <w:t>Data Cleaning</w:t>
+              <w:t>Visualization Design</w:t>
             </w:r>
           </w:p>
         </w:tc>
@@ -477,6 +507,12 @@
                 <w:rFonts w:ascii="Arial" w:hAnsi="Arial"/>
               </w:rPr>
             </w:pPr>
+            <w:r>
+              <w:rPr>
+                <w:rFonts w:ascii="Arial" w:hAnsi="Arial"/>
+              </w:rPr>
+              <w:t>33%</w:t>
+            </w:r>
           </w:p>
         </w:tc>
         <w:tc>
@@ -496,6 +532,12 @@
                 <w:rFonts w:ascii="Arial" w:hAnsi="Arial"/>
               </w:rPr>
             </w:pPr>
+            <w:r>
+              <w:rPr>
+                <w:rFonts w:ascii="Arial" w:hAnsi="Arial"/>
+              </w:rPr>
+              <w:t>33%</w:t>
+            </w:r>
           </w:p>
         </w:tc>
         <w:tc>
@@ -515,6 +557,12 @@
                 <w:rFonts w:ascii="Arial" w:hAnsi="Arial"/>
               </w:rPr>
             </w:pPr>
+            <w:r>
+              <w:rPr>
+                <w:rFonts w:ascii="Arial" w:hAnsi="Arial"/>
+              </w:rPr>
+              <w:t>33%</w:t>
+            </w:r>
           </w:p>
         </w:tc>
       </w:tr>
@@ -544,7 +592,7 @@
               <w:rPr>
                 <w:rFonts w:ascii="Arial" w:hAnsi="Arial"/>
               </w:rPr>
-              <w:t>Graphic Design</w:t>
+              <w:t>Usability Testing</w:t>
             </w:r>
           </w:p>
         </w:tc>
@@ -565,6 +613,12 @@
                 <w:rFonts w:ascii="Arial" w:hAnsi="Arial"/>
               </w:rPr>
             </w:pPr>
+            <w:r>
+              <w:rPr>
+                <w:rFonts w:ascii="Arial" w:hAnsi="Arial"/>
+              </w:rPr>
+              <w:t>33%</w:t>
+            </w:r>
           </w:p>
         </w:tc>
         <w:tc>
@@ -584,6 +638,12 @@
                 <w:rFonts w:ascii="Arial" w:hAnsi="Arial"/>
               </w:rPr>
             </w:pPr>
+            <w:r>
+              <w:rPr>
+                <w:rFonts w:ascii="Arial" w:hAnsi="Arial"/>
+              </w:rPr>
+              <w:t>33%</w:t>
+            </w:r>
           </w:p>
         </w:tc>
         <w:tc>
@@ -603,6 +663,12 @@
                 <w:rFonts w:ascii="Arial" w:hAnsi="Arial"/>
               </w:rPr>
             </w:pPr>
+            <w:r>
+              <w:rPr>
+                <w:rFonts w:ascii="Arial" w:hAnsi="Arial"/>
+              </w:rPr>
+              <w:t>33%</w:t>
+            </w:r>
           </w:p>
         </w:tc>
       </w:tr>
@@ -631,10 +697,8 @@
               <w:rPr>
                 <w:rFonts w:ascii="Arial" w:hAnsi="Arial"/>
               </w:rPr>
-              <w:t>Coding</w:t>
-            </w:r>
-            <w:bookmarkStart w:id="0" w:name="_GoBack"/>
-            <w:bookmarkEnd w:id="0"/>
+              <w:t>Slides/Papers</w:t>
+            </w:r>
           </w:p>
         </w:tc>
         <w:tc>
@@ -654,6 +718,12 @@
                 <w:rFonts w:ascii="Arial" w:hAnsi="Arial"/>
               </w:rPr>
             </w:pPr>
+            <w:r>
+              <w:rPr>
+                <w:rFonts w:ascii="Arial" w:hAnsi="Arial"/>
+              </w:rPr>
+              <w:t>25%</w:t>
+            </w:r>
           </w:p>
         </w:tc>
         <w:tc>
@@ -673,6 +743,12 @@
                 <w:rFonts w:ascii="Arial" w:hAnsi="Arial"/>
               </w:rPr>
             </w:pPr>
+            <w:r>
+              <w:rPr>
+                <w:rFonts w:ascii="Arial" w:hAnsi="Arial"/>
+              </w:rPr>
+              <w:t>50%</w:t>
+            </w:r>
           </w:p>
         </w:tc>
         <w:tc>
@@ -692,6 +768,12 @@
                 <w:rFonts w:ascii="Arial" w:hAnsi="Arial"/>
               </w:rPr>
             </w:pPr>
+            <w:r>
+              <w:rPr>
+                <w:rFonts w:ascii="Arial" w:hAnsi="Arial"/>
+              </w:rPr>
+              <w:t>25%</w:t>
+            </w:r>
           </w:p>
         </w:tc>
       </w:tr>
@@ -721,7 +803,7 @@
               <w:rPr>
                 <w:rFonts w:ascii="Arial" w:hAnsi="Arial"/>
               </w:rPr>
-              <w:t>Midterm Presentation</w:t>
+              <w:t>Presentation</w:t>
             </w:r>
           </w:p>
         </w:tc>
@@ -746,7 +828,7 @@
               <w:rPr>
                 <w:rFonts w:ascii="Arial" w:hAnsi="Arial"/>
               </w:rPr>
-              <w:t>30%</w:t>
+              <w:t>33%</w:t>
             </w:r>
           </w:p>
         </w:tc>
@@ -771,7 +853,7 @@
               <w:rPr>
                 <w:rFonts w:ascii="Arial" w:hAnsi="Arial"/>
               </w:rPr>
-              <w:t>40%</w:t>
+              <w:t>33%</w:t>
             </w:r>
           </w:p>
         </w:tc>
@@ -796,320 +878,8 @@
               <w:rPr>
                 <w:rFonts w:ascii="Arial" w:hAnsi="Arial"/>
               </w:rPr>
-              <w:t>30%</w:t>
-            </w:r>
-          </w:p>
-        </w:tc>
-      </w:tr>
-      <w:tr>
-        <w:trPr>
-          <w:trHeight w:val="504"/>
-        </w:trPr>
-        <w:tc>
-          <w:tcPr>
-            <w:tcW w:w="2538" w:type="dxa"/>
-            <w:tcBorders>
-              <w:top w:val="single" w:sz="4" w:space="0" w:color="A6A6A6" w:themeColor="background1" w:themeShade="A6"/>
-              <w:left w:val="single" w:sz="4" w:space="0" w:color="A6A6A6" w:themeColor="background1" w:themeShade="A6"/>
-              <w:bottom w:val="single" w:sz="4" w:space="0" w:color="A6A6A6" w:themeColor="background1" w:themeShade="A6"/>
-              <w:right w:val="single" w:sz="4" w:space="0" w:color="A6A6A6" w:themeColor="background1" w:themeShade="A6"/>
-            </w:tcBorders>
-            <w:hideMark/>
-          </w:tcPr>
-          <w:p>
-            <w:pPr>
-              <w:spacing w:before="120" w:after="120"/>
-              <w:rPr>
-                <w:rFonts w:ascii="Arial" w:hAnsi="Arial"/>
-              </w:rPr>
-            </w:pPr>
-            <w:r>
-              <w:rPr>
-                <w:rFonts w:ascii="Arial" w:hAnsi="Arial"/>
-              </w:rPr>
-              <w:t>Usability Testing</w:t>
-            </w:r>
-          </w:p>
-        </w:tc>
-        <w:tc>
-          <w:tcPr>
-            <w:tcW w:w="1479" w:type="dxa"/>
-            <w:tcBorders>
-              <w:top w:val="single" w:sz="4" w:space="0" w:color="A6A6A6" w:themeColor="background1" w:themeShade="A6"/>
-              <w:left w:val="single" w:sz="4" w:space="0" w:color="A6A6A6" w:themeColor="background1" w:themeShade="A6"/>
-              <w:bottom w:val="single" w:sz="4" w:space="0" w:color="A6A6A6" w:themeColor="background1" w:themeShade="A6"/>
-              <w:right w:val="single" w:sz="4" w:space="0" w:color="A6A6A6" w:themeColor="background1" w:themeShade="A6"/>
-            </w:tcBorders>
-          </w:tcPr>
-          <w:p>
-            <w:pPr>
-              <w:spacing w:before="120" w:after="120"/>
-              <w:rPr>
-                <w:rFonts w:ascii="Arial" w:hAnsi="Arial"/>
-              </w:rPr>
-            </w:pPr>
-            <w:r>
-              <w:rPr>
-                <w:rFonts w:ascii="Arial" w:hAnsi="Arial"/>
-              </w:rPr>
-              <w:t>30%</w:t>
-            </w:r>
-          </w:p>
-        </w:tc>
-        <w:tc>
-          <w:tcPr>
-            <w:tcW w:w="1613" w:type="dxa"/>
-            <w:tcBorders>
-              <w:top w:val="single" w:sz="4" w:space="0" w:color="A6A6A6" w:themeColor="background1" w:themeShade="A6"/>
-              <w:left w:val="single" w:sz="4" w:space="0" w:color="A6A6A6" w:themeColor="background1" w:themeShade="A6"/>
-              <w:bottom w:val="single" w:sz="4" w:space="0" w:color="A6A6A6" w:themeColor="background1" w:themeShade="A6"/>
-              <w:right w:val="single" w:sz="4" w:space="0" w:color="A6A6A6" w:themeColor="background1" w:themeShade="A6"/>
-            </w:tcBorders>
-          </w:tcPr>
-          <w:p>
-            <w:pPr>
-              <w:spacing w:before="120" w:after="120"/>
-              <w:rPr>
-                <w:rFonts w:ascii="Arial" w:hAnsi="Arial"/>
-              </w:rPr>
-            </w:pPr>
-            <w:r>
-              <w:rPr>
-                <w:rFonts w:ascii="Arial" w:hAnsi="Arial"/>
-              </w:rPr>
-              <w:t>30%</w:t>
-            </w:r>
-          </w:p>
-        </w:tc>
-        <w:tc>
-          <w:tcPr>
-            <w:tcW w:w="1613" w:type="dxa"/>
-            <w:tcBorders>
-              <w:top w:val="single" w:sz="4" w:space="0" w:color="A6A6A6" w:themeColor="background1" w:themeShade="A6"/>
-              <w:left w:val="single" w:sz="4" w:space="0" w:color="A6A6A6" w:themeColor="background1" w:themeShade="A6"/>
-              <w:bottom w:val="single" w:sz="4" w:space="0" w:color="A6A6A6" w:themeColor="background1" w:themeShade="A6"/>
-              <w:right w:val="single" w:sz="4" w:space="0" w:color="A6A6A6" w:themeColor="background1" w:themeShade="A6"/>
-            </w:tcBorders>
-          </w:tcPr>
-          <w:p>
-            <w:pPr>
-              <w:spacing w:before="120" w:after="120"/>
-              <w:rPr>
-                <w:rFonts w:ascii="Arial" w:hAnsi="Arial"/>
-              </w:rPr>
-            </w:pPr>
-            <w:r>
-              <w:rPr>
-                <w:rFonts w:ascii="Arial" w:hAnsi="Arial"/>
-              </w:rPr>
-              <w:t>40%</w:t>
-            </w:r>
-          </w:p>
-        </w:tc>
-      </w:tr>
-      <w:tr>
-        <w:trPr>
-          <w:trHeight w:val="504"/>
-        </w:trPr>
-        <w:tc>
-          <w:tcPr>
-            <w:tcW w:w="2538" w:type="dxa"/>
-            <w:tcBorders>
-              <w:top w:val="single" w:sz="4" w:space="0" w:color="A6A6A6" w:themeColor="background1" w:themeShade="A6"/>
-              <w:left w:val="single" w:sz="4" w:space="0" w:color="A6A6A6" w:themeColor="background1" w:themeShade="A6"/>
-              <w:bottom w:val="single" w:sz="4" w:space="0" w:color="A6A6A6" w:themeColor="background1" w:themeShade="A6"/>
-              <w:right w:val="single" w:sz="4" w:space="0" w:color="A6A6A6" w:themeColor="background1" w:themeShade="A6"/>
-            </w:tcBorders>
-            <w:hideMark/>
-          </w:tcPr>
-          <w:p>
-            <w:pPr>
-              <w:spacing w:before="120" w:after="120"/>
-              <w:rPr>
-                <w:rFonts w:ascii="Arial" w:hAnsi="Arial"/>
-              </w:rPr>
-            </w:pPr>
-            <w:r>
-              <w:rPr>
-                <w:rFonts w:ascii="Arial" w:hAnsi="Arial"/>
-              </w:rPr>
-              <w:t>All P</w:t>
-            </w:r>
-            <w:r>
-              <w:rPr>
-                <w:rFonts w:ascii="Arial" w:hAnsi="Arial"/>
-              </w:rPr>
-              <w:t>resentation</w:t>
-            </w:r>
-            <w:r>
-              <w:rPr>
-                <w:rFonts w:ascii="Arial" w:hAnsi="Arial"/>
-              </w:rPr>
-              <w:t>s</w:t>
-            </w:r>
-          </w:p>
-        </w:tc>
-        <w:tc>
-          <w:tcPr>
-            <w:tcW w:w="1479" w:type="dxa"/>
-            <w:tcBorders>
-              <w:top w:val="single" w:sz="4" w:space="0" w:color="A6A6A6" w:themeColor="background1" w:themeShade="A6"/>
-              <w:left w:val="single" w:sz="4" w:space="0" w:color="A6A6A6" w:themeColor="background1" w:themeShade="A6"/>
-              <w:bottom w:val="single" w:sz="4" w:space="0" w:color="A6A6A6" w:themeColor="background1" w:themeShade="A6"/>
-              <w:right w:val="single" w:sz="4" w:space="0" w:color="A6A6A6" w:themeColor="background1" w:themeShade="A6"/>
-            </w:tcBorders>
-          </w:tcPr>
-          <w:p>
-            <w:pPr>
-              <w:spacing w:before="120" w:after="120"/>
-              <w:rPr>
-                <w:rFonts w:ascii="Arial" w:hAnsi="Arial"/>
-              </w:rPr>
-            </w:pPr>
-            <w:r>
-              <w:rPr>
-                <w:rFonts w:ascii="Arial" w:hAnsi="Arial"/>
-              </w:rPr>
               <w:t>33%</w:t>
             </w:r>
-          </w:p>
-        </w:tc>
-        <w:tc>
-          <w:tcPr>
-            <w:tcW w:w="1613" w:type="dxa"/>
-            <w:tcBorders>
-              <w:top w:val="single" w:sz="4" w:space="0" w:color="A6A6A6" w:themeColor="background1" w:themeShade="A6"/>
-              <w:left w:val="single" w:sz="4" w:space="0" w:color="A6A6A6" w:themeColor="background1" w:themeShade="A6"/>
-              <w:bottom w:val="single" w:sz="4" w:space="0" w:color="A6A6A6" w:themeColor="background1" w:themeShade="A6"/>
-              <w:right w:val="single" w:sz="4" w:space="0" w:color="A6A6A6" w:themeColor="background1" w:themeShade="A6"/>
-            </w:tcBorders>
-          </w:tcPr>
-          <w:p>
-            <w:pPr>
-              <w:spacing w:before="120" w:after="120"/>
-              <w:rPr>
-                <w:rFonts w:ascii="Arial" w:hAnsi="Arial"/>
-              </w:rPr>
-            </w:pPr>
-            <w:r>
-              <w:rPr>
-                <w:rFonts w:ascii="Arial" w:hAnsi="Arial"/>
-              </w:rPr>
-              <w:t>33%</w:t>
-            </w:r>
-          </w:p>
-        </w:tc>
-        <w:tc>
-          <w:tcPr>
-            <w:tcW w:w="1613" w:type="dxa"/>
-            <w:tcBorders>
-              <w:top w:val="single" w:sz="4" w:space="0" w:color="A6A6A6" w:themeColor="background1" w:themeShade="A6"/>
-              <w:left w:val="single" w:sz="4" w:space="0" w:color="A6A6A6" w:themeColor="background1" w:themeShade="A6"/>
-              <w:bottom w:val="single" w:sz="4" w:space="0" w:color="A6A6A6" w:themeColor="background1" w:themeShade="A6"/>
-              <w:right w:val="single" w:sz="4" w:space="0" w:color="A6A6A6" w:themeColor="background1" w:themeShade="A6"/>
-            </w:tcBorders>
-          </w:tcPr>
-          <w:p>
-            <w:pPr>
-              <w:spacing w:before="120" w:after="120"/>
-              <w:rPr>
-                <w:rFonts w:ascii="Arial" w:hAnsi="Arial"/>
-              </w:rPr>
-            </w:pPr>
-            <w:r>
-              <w:rPr>
-                <w:rFonts w:ascii="Arial" w:hAnsi="Arial"/>
-              </w:rPr>
-              <w:t>33%</w:t>
-            </w:r>
-          </w:p>
-        </w:tc>
-      </w:tr>
-      <w:tr>
-        <w:trPr>
-          <w:trHeight w:val="504"/>
-        </w:trPr>
-        <w:tc>
-          <w:tcPr>
-            <w:tcW w:w="2538" w:type="dxa"/>
-            <w:tcBorders>
-              <w:top w:val="single" w:sz="4" w:space="0" w:color="A6A6A6" w:themeColor="background1" w:themeShade="A6"/>
-              <w:left w:val="single" w:sz="4" w:space="0" w:color="A6A6A6" w:themeColor="background1" w:themeShade="A6"/>
-              <w:bottom w:val="single" w:sz="4" w:space="0" w:color="A6A6A6" w:themeColor="background1" w:themeShade="A6"/>
-              <w:right w:val="single" w:sz="4" w:space="0" w:color="A6A6A6" w:themeColor="background1" w:themeShade="A6"/>
-            </w:tcBorders>
-            <w:hideMark/>
-          </w:tcPr>
-          <w:p>
-            <w:pPr>
-              <w:spacing w:before="120" w:after="120"/>
-              <w:rPr>
-                <w:rFonts w:ascii="Arial" w:hAnsi="Arial"/>
-              </w:rPr>
-            </w:pPr>
-            <w:r>
-              <w:rPr>
-                <w:rFonts w:ascii="Arial" w:hAnsi="Arial"/>
-              </w:rPr>
-              <w:t>Final paper</w:t>
-            </w:r>
-          </w:p>
-        </w:tc>
-        <w:tc>
-          <w:tcPr>
-            <w:tcW w:w="1479" w:type="dxa"/>
-            <w:tcBorders>
-              <w:top w:val="single" w:sz="4" w:space="0" w:color="A6A6A6" w:themeColor="background1" w:themeShade="A6"/>
-              <w:left w:val="single" w:sz="4" w:space="0" w:color="A6A6A6" w:themeColor="background1" w:themeShade="A6"/>
-              <w:bottom w:val="single" w:sz="4" w:space="0" w:color="A6A6A6" w:themeColor="background1" w:themeShade="A6"/>
-              <w:right w:val="single" w:sz="4" w:space="0" w:color="A6A6A6" w:themeColor="background1" w:themeShade="A6"/>
-            </w:tcBorders>
-          </w:tcPr>
-          <w:p>
-            <w:pPr>
-              <w:spacing w:before="120" w:after="120"/>
-              <w:rPr>
-                <w:rFonts w:ascii="Arial" w:hAnsi="Arial"/>
-              </w:rPr>
-            </w:pPr>
-          </w:p>
-        </w:tc>
-        <w:tc>
-          <w:tcPr>
-            <w:tcW w:w="1613" w:type="dxa"/>
-            <w:tcBorders>
-              <w:top w:val="single" w:sz="4" w:space="0" w:color="A6A6A6" w:themeColor="background1" w:themeShade="A6"/>
-              <w:left w:val="single" w:sz="4" w:space="0" w:color="A6A6A6" w:themeColor="background1" w:themeShade="A6"/>
-              <w:bottom w:val="single" w:sz="4" w:space="0" w:color="A6A6A6" w:themeColor="background1" w:themeShade="A6"/>
-              <w:right w:val="single" w:sz="4" w:space="0" w:color="A6A6A6" w:themeColor="background1" w:themeShade="A6"/>
-            </w:tcBorders>
-          </w:tcPr>
-          <w:p>
-            <w:pPr>
-              <w:spacing w:before="120" w:after="120"/>
-              <w:rPr>
-                <w:rFonts w:ascii="Arial" w:hAnsi="Arial"/>
-              </w:rPr>
-            </w:pPr>
-          </w:p>
-        </w:tc>
-        <w:tc>
-          <w:tcPr>
-            <w:tcW w:w="1613" w:type="dxa"/>
-            <w:tcBorders>
-              <w:top w:val="single" w:sz="4" w:space="0" w:color="A6A6A6" w:themeColor="background1" w:themeShade="A6"/>
-              <w:left w:val="single" w:sz="4" w:space="0" w:color="A6A6A6" w:themeColor="background1" w:themeShade="A6"/>
-              <w:bottom w:val="single" w:sz="4" w:space="0" w:color="A6A6A6" w:themeColor="background1" w:themeShade="A6"/>
-              <w:right w:val="single" w:sz="4" w:space="0" w:color="A6A6A6" w:themeColor="background1" w:themeShade="A6"/>
-            </w:tcBorders>
-          </w:tcPr>
-          <w:p>
-            <w:pPr>
-              <w:spacing w:before="120" w:after="120"/>
-              <w:rPr>
-                <w:rFonts w:ascii="Arial" w:hAnsi="Arial"/>
-              </w:rPr>
-            </w:pPr>
           </w:p>
         </w:tc>
       </w:tr>
@@ -1145,14 +915,30 @@
         <w:rPr>
           <w:rFonts w:ascii="Arial" w:hAnsi="Arial"/>
         </w:rPr>
-        <w:t>Things we changed afterwards or would want to do differently</w:t>
-      </w:r>
-      <w:r>
-        <w:rPr>
-          <w:rFonts w:ascii="Arial" w:hAnsi="Arial"/>
-        </w:rPr>
-        <w:t xml:space="preserve"> </w:t>
-      </w:r>
+        <w:t xml:space="preserve">Given more time, we would like to make the visualization more fun and engaging. For example, making the infographic interactive would be fun. We wanted to keep the visualization clean and professional but we may have kept it too sterile: we have team members with a good sense of humor and we could have used this to lighten the message. </w:t>
+      </w:r>
+      <w:r>
+        <w:rPr>
+          <w:rFonts w:ascii="Arial" w:hAnsi="Arial"/>
+        </w:rPr>
+        <w:t>We would also enjoy expanding this visualization into more areas: different metrics to dig into trends, demonstrations of historical events which lead to the electoral college’s creation, or comparing/contrasting popular vote elections (</w:t>
+      </w:r>
+      <w:proofErr w:type="spellStart"/>
+      <w:r>
+        <w:rPr>
+          <w:rFonts w:ascii="Arial" w:hAnsi="Arial"/>
+        </w:rPr>
+        <w:t>eg</w:t>
+      </w:r>
+      <w:proofErr w:type="spellEnd"/>
+      <w:r>
+        <w:rPr>
+          <w:rFonts w:ascii="Arial" w:hAnsi="Arial"/>
+        </w:rPr>
+        <w:t xml:space="preserve"> for Senate) to the presidential elections.</w:t>
+      </w:r>
+      <w:bookmarkStart w:id="0" w:name="_GoBack"/>
+      <w:bookmarkEnd w:id="0"/>
     </w:p>
     <w:p/>
     <w:sectPr>

</xml_diff>

<commit_message>
adding edits to final paper
</commit_message>
<xml_diff>
--- a/209_FinalPaper.docx
+++ b/209_FinalPaper.docx
@@ -96,19 +96,11 @@
           <w:rFonts w:ascii="Arial" w:hAnsi="Arial"/>
         </w:rPr>
       </w:pPr>
-      <w:proofErr w:type="spellStart"/>
-      <w:r>
-        <w:rPr>
-          <w:rFonts w:ascii="Arial" w:hAnsi="Arial"/>
-        </w:rPr>
-        <w:t>Cendy</w:t>
-      </w:r>
-      <w:proofErr w:type="spellEnd"/>
-      <w:r>
-        <w:rPr>
-          <w:rFonts w:ascii="Arial" w:hAnsi="Arial"/>
-        </w:rPr>
-        <w:t xml:space="preserve"> Lin</w:t>
+      <w:r>
+        <w:rPr>
+          <w:rFonts w:ascii="Arial" w:hAnsi="Arial"/>
+        </w:rPr>
+        <w:t>Cendy Lin</w:t>
       </w:r>
     </w:p>
     <w:p>
@@ -134,16 +126,8 @@
         <w:rPr>
           <w:rFonts w:ascii="Arial" w:hAnsi="Arial"/>
         </w:rPr>
-        <w:t xml:space="preserve">Scott </w:t>
-      </w:r>
-      <w:proofErr w:type="spellStart"/>
-      <w:r>
-        <w:rPr>
-          <w:rFonts w:ascii="Arial" w:hAnsi="Arial"/>
-        </w:rPr>
-        <w:t>Marler</w:t>
-      </w:r>
-      <w:proofErr w:type="spellEnd"/>
+        <w:t>Scott Marler</w:t>
+      </w:r>
     </w:p>
     <w:p>
       <w:pPr>
@@ -284,7 +268,6 @@
                 <w:b/>
               </w:rPr>
             </w:pPr>
-            <w:proofErr w:type="spellStart"/>
             <w:r>
               <w:rPr>
                 <w:rFonts w:ascii="Arial" w:hAnsi="Arial"/>
@@ -292,7 +275,6 @@
               </w:rPr>
               <w:t>Cendy</w:t>
             </w:r>
-            <w:proofErr w:type="spellEnd"/>
           </w:p>
         </w:tc>
         <w:tc>
@@ -915,32 +897,59 @@
         <w:rPr>
           <w:rFonts w:ascii="Arial" w:hAnsi="Arial"/>
         </w:rPr>
-        <w:t xml:space="preserve">Given more time, we would like to make the visualization more fun and engaging. For example, making the infographic interactive would be fun. We wanted to keep the visualization clean and professional but we may have kept it too sterile: we have team members with a good sense of humor and we could have used this to lighten the message. </w:t>
-      </w:r>
-      <w:r>
-        <w:rPr>
-          <w:rFonts w:ascii="Arial" w:hAnsi="Arial"/>
-        </w:rPr>
-        <w:t>We would also enjoy expanding this visualization into more areas: different metrics to dig into trends, demonstrations of historical events which lead to the electoral college’s creation, or comparing/contrasting popular vote elections (</w:t>
-      </w:r>
-      <w:proofErr w:type="spellStart"/>
-      <w:r>
-        <w:rPr>
-          <w:rFonts w:ascii="Arial" w:hAnsi="Arial"/>
-        </w:rPr>
-        <w:t>eg</w:t>
-      </w:r>
-      <w:proofErr w:type="spellEnd"/>
+        <w:t xml:space="preserve">Given more time, we would like to make the visualization more fun and engaging. For example, making the infographic interactive </w:t>
+      </w:r>
+      <w:r>
+        <w:rPr>
+          <w:rFonts w:ascii="Arial" w:hAnsi="Arial"/>
+        </w:rPr>
+        <w:t xml:space="preserve">(e.g. showing how electors change per state) </w:t>
+      </w:r>
+      <w:r>
+        <w:rPr>
+          <w:rFonts w:ascii="Arial" w:hAnsi="Arial"/>
+        </w:rPr>
+        <w:t xml:space="preserve">would be fun. We wanted to keep the visualization clean and professional but we may have kept it too sterile: we have team members with a good sense of humor and we could have used this to lighten the message. </w:t>
+      </w:r>
+      <w:r>
+        <w:rPr>
+          <w:rFonts w:ascii="Arial" w:hAnsi="Arial"/>
+        </w:rPr>
+        <w:t>We would also enjoy expanding this visualization into more areas: different metrics to dig into trends, demonstrations of historical events which lead to the electoral college’s creation, or comparing/contrasting popular vote elections (e</w:t>
+      </w:r>
+      <w:r>
+        <w:rPr>
+          <w:rFonts w:ascii="Arial" w:hAnsi="Arial"/>
+        </w:rPr>
+        <w:t>.</w:t>
+      </w:r>
+      <w:r>
+        <w:rPr>
+          <w:rFonts w:ascii="Arial" w:hAnsi="Arial"/>
+        </w:rPr>
+        <w:t>g</w:t>
+      </w:r>
+      <w:r>
+        <w:rPr>
+          <w:rFonts w:ascii="Arial" w:hAnsi="Arial"/>
+        </w:rPr>
+        <w:t>.</w:t>
+      </w:r>
       <w:r>
         <w:rPr>
           <w:rFonts w:ascii="Arial" w:hAnsi="Arial"/>
         </w:rPr>
         <w:t xml:space="preserve"> for Senate) to the presidential elections.</w:t>
+      </w:r>
+      <w:r>
+        <w:rPr>
+          <w:rFonts w:ascii="Arial" w:hAnsi="Arial"/>
+        </w:rPr>
+        <w:t xml:space="preserve"> Our data also goes back to 1980 only, but it would have been nice to go further back in history. An additional next step might also have been nice to embed the graphics in a more aesthetic website (including background images, as an example). </w:t>
       </w:r>
       <w:bookmarkStart w:id="0" w:name="_GoBack"/>
       <w:bookmarkEnd w:id="0"/>
     </w:p>
-    <w:p/>
     <w:sectPr>
       <w:pgSz w:w="12240" w:h="15840"/>
       <w:pgMar w:top="1440" w:right="1440" w:bottom="1440" w:left="1440" w:header="720" w:footer="720" w:gutter="0"/>

</xml_diff>